<commit_message>
Add upload true results script and improve png prompt
</commit_message>
<xml_diff>
--- a/tmp_f.docx
+++ b/tmp_f.docx
@@ -161,7 +161,7 @@
                 <w:szCs w:val="16"/>
                 <w:lang w:val="en-US"/>
               </w:rPr>
-              <w:t>Liisa</w:t>
+              <w:t>Frey</w:t>
             </w:r>
             <w:proofErr w:type="spellStart"/>
             <w:r>
@@ -264,7 +264,7 @@
                 <w:szCs w:val="16"/>
                 <w:lang w:val="en-US"/>
               </w:rPr>
-              <w:t>Voutilainen Lotta</w:t>
+              <w:t>Florine</w:t>
             </w:r>
             <w:proofErr w:type="spellStart"/>
             <w:r>
@@ -392,7 +392,7 @@
                 <w:szCs w:val="16"/>
                 <w:lang w:val="en-US"/>
               </w:rPr>
-              <w:t>Salmisaarenranta 27, 62029 Kokkola</w:t>
+              <w:t>Bahnhofstrasse 27, 1775 Solothurn</w:t>
             </w:r>
           </w:p>
         </w:tc>
@@ -485,7 +485,7 @@
                 <w:szCs w:val="16"/>
                 <w:lang w:val="en-US"/>
               </w:rPr>
-              <w:t>Finland</w:t>
+              <w:t>Switzerland</w:t>
             </w:r>
             <w:proofErr w:type="spellStart"/>
             <w:r>
@@ -594,7 +594,7 @@
                 <w:szCs w:val="16"/>
                 <w:lang w:val="en-US"/>
               </w:rPr>
-              <w:t>1970-08-28</w:t>
+              <w:t>1980-08-13</w:t>
             </w:r>
             <w:proofErr w:type="spellStart"/>
             <w:r>
@@ -703,7 +703,7 @@
                 <w:szCs w:val="16"/>
                 <w:lang w:val="en-US"/>
               </w:rPr>
-              <w:t>Finnish</w:t>
+              <w:t>Swiss</w:t>
             </w:r>
           </w:p>
         </w:tc>
@@ -791,7 +791,7 @@
                 <w:szCs w:val="16"/>
                 <w:lang w:val="en-US"/>
               </w:rPr>
-              <w:t>MZ3353977</w:t>
+              <w:t>GK9687105</w:t>
             </w:r>
             <w:proofErr w:type="spellStart"/>
             <w:r>
@@ -1019,7 +1019,7 @@
                 <w:szCs w:val="16"/>
                 <w:lang w:val="en-US"/>
               </w:rPr>
-              <w:t>2017-11-27</w:t>
+              <w:t>2018-10-20</w:t>
             </w:r>
             <w:proofErr w:type="spellStart"/>
             <w:r>
@@ -1133,7 +1133,7 @@
                 <w:szCs w:val="16"/>
                 <w:lang w:val="en-US"/>
               </w:rPr>
-              <w:t>2027-11-26</w:t>
+              <w:t>2028-10-19</w:t>
             </w:r>
             <w:proofErr w:type="spellStart"/>
             <w:r>
@@ -1482,7 +1482,7 @@
               </w:rPr>
               <w:t>Telephone</w:t>
               <w:tab/>
-              <w:t>+358 043 512 05 16</w:t>
+              <w:t>039 636 77 79</w:t>
               <w:tab/>
             </w:r>
             <w:r>
@@ -1655,7 +1655,7 @@
               </w:rPr>
               <w:t>E-Mail</w:t>
               <w:tab/>
-              <w:t>liisa.voutilainen@gmail.com</w:t>
+              <w:t>florine.frey@lycos.ch</w:t>
               <w:tab/>
               <w:tab/>
               <w:tab/>
@@ -2088,9 +2088,9 @@
               </w:rPr>
               <w:t>☐ Divorced</w:t>
               <w:tab/>
-              <w:t>☐ Married</w:t>
+              <w:t>☒ Married</w:t>
               <w:tab/>
-              <w:t>☒ Single</w:t>
+              <w:t>☐ Single</w:t>
               <w:tab/>
               <w:t>☐ Widowed</w:t>
             </w:r>
@@ -2393,7 +2393,7 @@
                 <w:szCs w:val="16"/>
                 <w:lang w:val="en-US"/>
               </w:rPr>
-              <w:t>Arcada University of Applied Sciences (1993)</w:t>
+              <w:t>ETH Zurich (2005)</w:t>
             </w:r>
             <w:proofErr w:type="spellStart"/>
             <w:r>
@@ -2648,7 +2648,7 @@
               </w:rPr>
               <w:t>☒  Employee</w:t>
               <w:tab/>
-              <w:t>Since 2000</w:t>
+              <w:t>Since 2008</w:t>
             </w:r>
             <w:proofErr w:type="spellStart"/>
             <w:r>
@@ -2806,7 +2806,7 @@
                 <w:lang w:val="en-US"/>
               </w:rPr>
               <w:tab/>
-              <w:t>Name Employer Robonic Oy</w:t>
+              <w:t>Name Employer Novartis AG</w:t>
             </w:r>
             <w:r>
               <w:rPr>
@@ -2946,7 +2946,7 @@
                 <w:lang w:val="en-US"/>
               </w:rPr>
               <w:tab/>
-              <w:t>Position Program Manager (301000 EUR p.A.)</w:t>
+              <w:t>Position Clinical Trials Manager (337000 CHF p.A.)</w:t>
             </w:r>
             <w:r>
               <w:rPr>
@@ -7775,11 +7775,11 @@
               </w:rPr>
               <w:t xml:space="preserve">☐ &lt; EUR 1.5m </w:t>
               <w:tab/>
-              <w:t xml:space="preserve">☒ EUR 1.5m-5m </w:t>
+              <w:t xml:space="preserve">☐ EUR 1.5m-5m </w:t>
               <w:tab/>
               <w:t>☐ EUR 5m-10m</w:t>
               <w:br/>
-              <w:t>☐ EUR 10m.-20m</w:t>
+              <w:t>☒ EUR 10m.-20m</w:t>
               <w:tab/>
               <w:t>☐ EUR 20m.-50m   ☐ &gt; EUR 50m</w:t>
               <w:tab/>
@@ -8836,7 +8836,7 @@
                 <w:szCs w:val="16"/>
                 <w:lang w:val="en-US"/>
               </w:rPr>
-              <w:t>father,2007,Real Estate Developer</w:t>
+              <w:t>grandfather,2006,Corporate Lawyer</w:t>
             </w:r>
           </w:p>
         </w:tc>
@@ -9303,7 +9303,7 @@
               <w:tab/>
               <w:t>EUR</w:t>
               <w:tab/>
-              <w:t>3060000</w:t>
+              <w:t>8160000</w:t>
             </w:r>
             <w:proofErr w:type="gramStart"/>
             <w:r>
@@ -9394,7 +9394,7 @@
               <w:tab/>
               <w:t>EUR</w:t>
               <w:tab/>
-              <w:t>530000</w:t>
+              <w:t>500000</w:t>
             </w:r>
             <w:proofErr w:type="spellStart"/>
             <w:r>
@@ -11144,7 +11144,7 @@
                 <w:szCs w:val="16"/>
                 <w:lang w:val="en-US"/>
               </w:rPr>
-              <w:t>Finland</w:t>
+              <w:t>Switzerland</w:t>
             </w:r>
             <w:proofErr w:type="spellStart"/>
             <w:r>
@@ -11586,9 +11586,9 @@
                 <w:szCs w:val="16"/>
                 <w:lang w:val="en-US"/>
               </w:rPr>
-              <w:t>☒ Low</w:t>
+              <w:t>☐ Low</w:t>
               <w:tab/>
-              <w:t>☐ Moderate  ☐ Considerable ☐ High</w:t>
+              <w:t>☒ Moderate  ☐ Considerable ☐ High</w:t>
             </w:r>
             <w:r>
               <w:rPr>
@@ -11737,9 +11737,9 @@
                 <w:szCs w:val="16"/>
                 <w:lang w:val="en-US"/>
               </w:rPr>
-              <w:t>☐ Advisory</w:t>
+              <w:t>☒ Advisory</w:t>
               <w:tab/>
-              <w:t>☒ Discretionary</w:t>
+              <w:t>☐ Discretionary</w:t>
             </w:r>
             <w:r>
               <w:rPr>
@@ -11971,7 +11971,7 @@
               </w:rPr>
               <w:t>☐ Short</w:t>
               <w:tab/>
-              <w:t>☒ Medium  ☐ Long-Term</w:t>
+              <w:t>☐ Medium  ☒ Long-Term</w:t>
             </w:r>
             <w:r>
               <w:rPr>
@@ -12260,7 +12260,7 @@
                 <w:sz w:val="16"/>
                 <w:szCs w:val="16"/>
               </w:rPr>
-              <w:t>Finland, Belgium</w:t>
+              <w:t>Switzerland, Poland</w:t>
             </w:r>
             <w:proofErr w:type="spellStart"/>
             <w:r>
@@ -12475,7 +12475,7 @@
                 <w:szCs w:val="16"/>
                 <w:lang w:val="en-US"/>
               </w:rPr>
-              <w:t>4910000</w:t>
+              <w:t>14040000</w:t>
             </w:r>
             <w:proofErr w:type="spellStart"/>
             <w:r>
@@ -12581,7 +12581,7 @@
                 <w:szCs w:val="16"/>
                 <w:lang w:val="en-US"/>
               </w:rPr>
-              <w:t>4910000</w:t>
+              <w:t>12074400</w:t>
             </w:r>
             <w:proofErr w:type="spellStart"/>
             <w:r>

</xml_diff>

<commit_message>
Last commit for my side
</commit_message>
<xml_diff>
--- a/tmp_f.docx
+++ b/tmp_f.docx
@@ -161,7 +161,7 @@
                 <w:szCs w:val="16"/>
                 <w:lang w:val="en-US"/>
               </w:rPr>
-              <w:t>Frey</w:t>
+              <w:t>Esposito</w:t>
             </w:r>
             <w:proofErr w:type="spellStart"/>
             <w:r>
@@ -264,7 +264,7 @@
                 <w:szCs w:val="16"/>
                 <w:lang w:val="en-US"/>
               </w:rPr>
-              <w:t>Florine</w:t>
+              <w:t>Federica Eleonora</w:t>
             </w:r>
             <w:proofErr w:type="spellStart"/>
             <w:r>
@@ -392,7 +392,7 @@
                 <w:szCs w:val="16"/>
                 <w:lang w:val="en-US"/>
               </w:rPr>
-              <w:t>Bahnhofstrasse 27, 1775 Solothurn</w:t>
+              <w:t>Via Dora Riparia 41, 29910 Padua</w:t>
             </w:r>
           </w:p>
         </w:tc>
@@ -485,7 +485,7 @@
                 <w:szCs w:val="16"/>
                 <w:lang w:val="en-US"/>
               </w:rPr>
-              <w:t>Switzerland</w:t>
+              <w:t>Italy</w:t>
             </w:r>
             <w:proofErr w:type="spellStart"/>
             <w:r>
@@ -594,7 +594,7 @@
                 <w:szCs w:val="16"/>
                 <w:lang w:val="en-US"/>
               </w:rPr>
-              <w:t>1980-08-13</w:t>
+              <w:t>1991-09-21</w:t>
             </w:r>
             <w:proofErr w:type="spellStart"/>
             <w:r>
@@ -703,7 +703,7 @@
                 <w:szCs w:val="16"/>
                 <w:lang w:val="en-US"/>
               </w:rPr>
-              <w:t>Swiss</w:t>
+              <w:t>Italian</w:t>
             </w:r>
           </w:p>
         </w:tc>
@@ -791,7 +791,7 @@
                 <w:szCs w:val="16"/>
                 <w:lang w:val="en-US"/>
               </w:rPr>
-              <w:t>GK9687105</w:t>
+              <w:t>RU1778587</w:t>
             </w:r>
             <w:proofErr w:type="spellStart"/>
             <w:r>
@@ -1019,7 +1019,7 @@
                 <w:szCs w:val="16"/>
                 <w:lang w:val="en-US"/>
               </w:rPr>
-              <w:t>2018-10-20</w:t>
+              <w:t>2020-04-10</w:t>
             </w:r>
             <w:proofErr w:type="spellStart"/>
             <w:r>
@@ -1133,7 +1133,7 @@
                 <w:szCs w:val="16"/>
                 <w:lang w:val="en-US"/>
               </w:rPr>
-              <w:t>2028-10-19</w:t>
+              <w:t>2030-04-09</w:t>
             </w:r>
             <w:proofErr w:type="spellStart"/>
             <w:r>
@@ -1482,7 +1482,7 @@
               </w:rPr>
               <w:t>Telephone</w:t>
               <w:tab/>
-              <w:t>039 636 77 79</w:t>
+              <w:t>+39 322 3806723</w:t>
               <w:tab/>
             </w:r>
             <w:r>
@@ -1655,7 +1655,7 @@
               </w:rPr>
               <w:t>E-Mail</w:t>
               <w:tab/>
-              <w:t>florine.frey@lycos.ch</w:t>
+              <w:t>federica.esposito@libero.it</w:t>
               <w:tab/>
               <w:tab/>
               <w:tab/>
@@ -2088,9 +2088,9 @@
               </w:rPr>
               <w:t>☐ Divorced</w:t>
               <w:tab/>
-              <w:t>☒ Married</w:t>
+              <w:t>☐ Married</w:t>
               <w:tab/>
-              <w:t>☐ Single</w:t>
+              <w:t>☒ Single</w:t>
               <w:tab/>
               <w:t>☐ Widowed</w:t>
             </w:r>
@@ -2393,7 +2393,7 @@
                 <w:szCs w:val="16"/>
                 <w:lang w:val="en-US"/>
               </w:rPr>
-              <w:t>ETH Zurich (2005)</w:t>
+              <w:t>University of Naples Federico II (2014)</w:t>
             </w:r>
             <w:proofErr w:type="spellStart"/>
             <w:r>
@@ -2648,7 +2648,7 @@
               </w:rPr>
               <w:t>☒  Employee</w:t>
               <w:tab/>
-              <w:t>Since 2008</w:t>
+              <w:t>Since 2021</w:t>
             </w:r>
             <w:proofErr w:type="spellStart"/>
             <w:r>
@@ -2806,7 +2806,7 @@
                 <w:lang w:val="en-US"/>
               </w:rPr>
               <w:tab/>
-              <w:t>Name Employer Novartis AG</w:t>
+              <w:t>Name Employer Mediaset S.p.A.</w:t>
             </w:r>
             <w:r>
               <w:rPr>
@@ -2946,7 +2946,7 @@
                 <w:lang w:val="en-US"/>
               </w:rPr>
               <w:tab/>
-              <w:t>Position Clinical Trials Manager (337000 CHF p.A.)</w:t>
+              <w:t>Position Editor (39000 EUR p.A.)</w:t>
             </w:r>
             <w:r>
               <w:rPr>
@@ -7775,11 +7775,11 @@
               </w:rPr>
               <w:t xml:space="preserve">☐ &lt; EUR 1.5m </w:t>
               <w:tab/>
-              <w:t xml:space="preserve">☐ EUR 1.5m-5m </w:t>
+              <w:t xml:space="preserve">☒ EUR 1.5m-5m </w:t>
               <w:tab/>
               <w:t>☐ EUR 5m-10m</w:t>
               <w:br/>
-              <w:t>☒ EUR 10m.-20m</w:t>
+              <w:t>☐ EUR 10m.-20m</w:t>
               <w:tab/>
               <w:t>☐ EUR 20m.-50m   ☐ &gt; EUR 50m</w:t>
               <w:tab/>
@@ -8836,7 +8836,7 @@
                 <w:szCs w:val="16"/>
                 <w:lang w:val="en-US"/>
               </w:rPr>
-              <w:t>grandfather,2006,Corporate Lawyer</w:t>
+              <w:t>grandmother,2019,Oil and Gas Executive</w:t>
             </w:r>
           </w:p>
         </w:tc>
@@ -9303,7 +9303,7 @@
               <w:tab/>
               <w:t>EUR</w:t>
               <w:tab/>
-              <w:t>8160000</w:t>
+              <w:t>2118000</w:t>
             </w:r>
             <w:proofErr w:type="gramStart"/>
             <w:r>
@@ -9394,7 +9394,7 @@
               <w:tab/>
               <w:t>EUR</w:t>
               <w:tab/>
-              <w:t>500000</w:t>
+              <w:t>40000</w:t>
             </w:r>
             <w:proofErr w:type="spellStart"/>
             <w:r>
@@ -10721,47 +10721,43 @@
                 <w:szCs w:val="16"/>
                 <w:lang w:val="en-US"/>
               </w:rPr>
-              <w:t>☐</w:t>
-            </w:r>
-            <w:r>
-              <w:rPr>
-                <w:sz w:val="16"/>
-                <w:szCs w:val="16"/>
-                <w:lang w:val="en-US"/>
-              </w:rPr>
-              <w:t xml:space="preserve"> </w:t>
-            </w:r>
-            <w:r>
-              <w:rPr>
-                <w:sz w:val="16"/>
-                <w:szCs w:val="16"/>
-                <w:lang w:val="en-US"/>
-              </w:rPr>
-              <w:t xml:space="preserve">&lt; </w:t>
-            </w:r>
-            <w:r>
-              <w:rPr>
-                <w:sz w:val="16"/>
-                <w:szCs w:val="16"/>
-                <w:lang w:val="en-US"/>
-              </w:rPr>
-              <w:t>EUR</w:t>
-            </w:r>
-            <w:r>
-              <w:rPr>
-                <w:sz w:val="16"/>
-                <w:szCs w:val="16"/>
-                <w:lang w:val="en-US"/>
-              </w:rPr>
-              <w:t xml:space="preserve"> 250,000</w:t>
-            </w:r>
-            <w:r>
-              <w:rPr>
-                <w:sz w:val="16"/>
-                <w:szCs w:val="16"/>
-                <w:lang w:val="en-US"/>
-              </w:rPr>
+              <w:t>☒ &lt; EUR 250,000</w:t>
               <w:tab/>
+            </w:r>
+            <w:r>
+              <w:rPr>
+                <w:sz w:val="16"/>
+                <w:szCs w:val="16"/>
+                <w:lang w:val="en-US"/>
+              </w:rPr>
+            </w:r>
+            <w:r>
+              <w:rPr>
+                <w:sz w:val="16"/>
+                <w:szCs w:val="16"/>
+                <w:lang w:val="en-US"/>
+              </w:rPr>
+            </w:r>
+            <w:r>
+              <w:rPr>
+                <w:sz w:val="16"/>
+                <w:szCs w:val="16"/>
+                <w:lang w:val="en-US"/>
+              </w:rPr>
+            </w:r>
+            <w:r>
+              <w:rPr>
+                <w:sz w:val="16"/>
+                <w:szCs w:val="16"/>
+                <w:lang w:val="en-US"/>
+              </w:rPr>
+            </w:r>
+            <w:r>
+              <w:rPr>
+                <w:sz w:val="16"/>
+                <w:szCs w:val="16"/>
+                <w:lang w:val="en-US"/>
+              </w:rPr>
             </w:r>
           </w:p>
           <w:p>
@@ -10784,35 +10780,39 @@
                 <w:szCs w:val="16"/>
                 <w:lang w:val="en-US"/>
               </w:rPr>
-              <w:t>☒ EUR 250,000 - 500,000</w:t>
-            </w:r>
-            <w:r>
-              <w:rPr>
-                <w:sz w:val="16"/>
-                <w:szCs w:val="16"/>
-                <w:lang w:val="en-US"/>
-              </w:rPr>
-            </w:r>
-            <w:r>
-              <w:rPr>
-                <w:sz w:val="16"/>
-                <w:szCs w:val="16"/>
-                <w:lang w:val="en-US"/>
-              </w:rPr>
-            </w:r>
-            <w:r>
-              <w:rPr>
-                <w:sz w:val="16"/>
-                <w:szCs w:val="16"/>
-                <w:lang w:val="en-US"/>
-              </w:rPr>
-            </w:r>
-            <w:r>
-              <w:rPr>
-                <w:sz w:val="16"/>
-                <w:szCs w:val="16"/>
-                <w:lang w:val="en-US"/>
-              </w:rPr>
+              <w:t>☐</w:t>
+            </w:r>
+            <w:r>
+              <w:rPr>
+                <w:sz w:val="16"/>
+                <w:szCs w:val="16"/>
+                <w:lang w:val="en-US"/>
+              </w:rPr>
+              <w:t xml:space="preserve"> </w:t>
+            </w:r>
+            <w:r>
+              <w:rPr>
+                <w:sz w:val="16"/>
+                <w:szCs w:val="16"/>
+                <w:lang w:val="en-US"/>
+              </w:rPr>
+              <w:t>EUR</w:t>
+            </w:r>
+            <w:r>
+              <w:rPr>
+                <w:sz w:val="16"/>
+                <w:szCs w:val="16"/>
+                <w:lang w:val="en-US"/>
+              </w:rPr>
+              <w:t xml:space="preserve"> </w:t>
+            </w:r>
+            <w:r>
+              <w:rPr>
+                <w:sz w:val="16"/>
+                <w:szCs w:val="16"/>
+                <w:lang w:val="en-US"/>
+              </w:rPr>
+              <w:t>250,000 - 500,000</w:t>
             </w:r>
           </w:p>
           <w:p>
@@ -11144,7 +11144,7 @@
                 <w:szCs w:val="16"/>
                 <w:lang w:val="en-US"/>
               </w:rPr>
-              <w:t>Switzerland</w:t>
+              <w:t>Italy</w:t>
             </w:r>
             <w:proofErr w:type="spellStart"/>
             <w:r>
@@ -11588,7 +11588,7 @@
               </w:rPr>
               <w:t>☐ Low</w:t>
               <w:tab/>
-              <w:t>☒ Moderate  ☐ Considerable ☐ High</w:t>
+              <w:t>☐ Moderate  ☒ Considerable ☐ High</w:t>
             </w:r>
             <w:r>
               <w:rPr>
@@ -11737,9 +11737,9 @@
                 <w:szCs w:val="16"/>
                 <w:lang w:val="en-US"/>
               </w:rPr>
-              <w:t>☒ Advisory</w:t>
+              <w:t>☐ Advisory</w:t>
               <w:tab/>
-              <w:t>☐ Discretionary</w:t>
+              <w:t>☒ Discretionary</w:t>
             </w:r>
             <w:r>
               <w:rPr>
@@ -11969,9 +11969,9 @@
                 <w:szCs w:val="16"/>
                 <w:lang w:val="en-US"/>
               </w:rPr>
-              <w:t>☐ Short</w:t>
+              <w:t>☒ Short</w:t>
               <w:tab/>
-              <w:t>☐ Medium  ☒ Long-Term</w:t>
+              <w:t>☐ Medium  ☐ Long-Term</w:t>
             </w:r>
             <w:r>
               <w:rPr>
@@ -12260,7 +12260,7 @@
                 <w:sz w:val="16"/>
                 <w:szCs w:val="16"/>
               </w:rPr>
-              <w:t>Switzerland, Poland</w:t>
+              <w:t>Italy</w:t>
             </w:r>
             <w:proofErr w:type="spellStart"/>
             <w:r>
@@ -12475,7 +12475,7 @@
                 <w:szCs w:val="16"/>
                 <w:lang w:val="en-US"/>
               </w:rPr>
-              <w:t>14040000</w:t>
+              <w:t>3618000</w:t>
             </w:r>
             <w:proofErr w:type="spellStart"/>
             <w:r>
@@ -12581,7 +12581,7 @@
                 <w:szCs w:val="16"/>
                 <w:lang w:val="en-US"/>
               </w:rPr>
-              <w:t>12074400</w:t>
+              <w:t>1845180</w:t>
             </w:r>
             <w:proofErr w:type="spellStart"/>
             <w:r>

</xml_diff>